<commit_message>
new future continuous semple
</commit_message>
<xml_diff>
--- a/beginner/The tenses Времена/perfect continious/Present perfect simples.docx
+++ b/beginner/The tenses Времена/perfect continious/Present perfect simples.docx
@@ -5,10 +5,98 @@
     <w:p>
       <w:pPr>
         <w:pStyle w:val="1"/>
+        <w:rPr>
+          <w:lang w:val="en-US"/>
+        </w:rPr>
       </w:pPr>
       <w:r>
         <w:t>Обычное</w:t>
       </w:r>
+    </w:p>
+    <w:p>
+      <w:pPr>
+        <w:rPr>
+          <w:lang w:val="en-US"/>
+        </w:rPr>
+      </w:pPr>
+      <w:r>
+        <w:rPr>
+          <w:lang w:val="en-US"/>
+        </w:rPr>
+        <w:t>I have been attaching marks for 10 years</w:t>
+      </w:r>
+    </w:p>
+    <w:p>
+      <w:pPr>
+        <w:rPr>
+          <w:lang w:val="en-US"/>
+        </w:rPr>
+      </w:pPr>
+      <w:r>
+        <w:rPr>
+          <w:lang w:val="en-US"/>
+        </w:rPr>
+        <w:t>He has been attaching marks for 10 years</w:t>
+      </w:r>
+    </w:p>
+    <w:p>
+      <w:pPr>
+        <w:rPr>
+          <w:lang w:val="en-US"/>
+        </w:rPr>
+      </w:pPr>
+      <w:r>
+        <w:rPr>
+          <w:lang w:val="en-US"/>
+        </w:rPr>
+        <w:t>She has been attaching marks for 10 years</w:t>
+      </w:r>
+    </w:p>
+    <w:p>
+      <w:pPr>
+        <w:rPr>
+          <w:lang w:val="en-US"/>
+        </w:rPr>
+      </w:pPr>
+      <w:r>
+        <w:rPr>
+          <w:lang w:val="en-US"/>
+        </w:rPr>
+        <w:t>You have been attaching marks since summer</w:t>
+      </w:r>
+    </w:p>
+    <w:p>
+      <w:pPr>
+        <w:rPr>
+          <w:lang w:val="en-US"/>
+        </w:rPr>
+      </w:pPr>
+      <w:r>
+        <w:rPr>
+          <w:lang w:val="en-US"/>
+        </w:rPr>
+        <w:t>We have been attaching marks since summer</w:t>
+      </w:r>
+    </w:p>
+    <w:p>
+      <w:pPr>
+        <w:rPr>
+          <w:lang w:val="en-US"/>
+        </w:rPr>
+      </w:pPr>
+      <w:r>
+        <w:rPr>
+          <w:lang w:val="en-US"/>
+        </w:rPr>
+        <w:t>They have been attaching marks since summer</w:t>
+      </w:r>
+    </w:p>
+    <w:p>
+      <w:pPr>
+        <w:rPr>
+          <w:lang w:val="en-US"/>
+        </w:rPr>
+      </w:pPr>
     </w:p>
     <w:p>
       <w:pPr>
@@ -341,8 +429,21 @@
           <w:lang w:val="en-US"/>
         </w:rPr>
       </w:pPr>
+      <w:r>
+        <w:rPr>
+          <w:lang w:val="en-US"/>
+        </w:rPr>
+        <w:t xml:space="preserve">Have I been attaching marks for 10 years? </w:t>
+      </w:r>
       <w:bookmarkStart w:id="0" w:name="_GoBack"/>
       <w:bookmarkEnd w:id="0"/>
+    </w:p>
+    <w:p>
+      <w:pPr>
+        <w:rPr>
+          <w:lang w:val="en-US"/>
+        </w:rPr>
+      </w:pPr>
     </w:p>
     <w:sectPr>
       <w:pgSz w:w="11906" w:h="16838"/>

</xml_diff>